<commit_message>
fin de partie 2
</commit_message>
<xml_diff>
--- a/Rapport Allan Tristan.docx
+++ b/Rapport Allan Tristan.docx
@@ -1106,8 +1106,16 @@
             <w:rPr>
               <w:color w:val="FFFFFF" w:themeColor="background1"/>
             </w:rPr>
-            <w:t>Allan Boukhebza</w:t>
+            <w:t xml:space="preserve">Allan </w:t>
           </w:r>
+          <w:proofErr w:type="spellStart"/>
+          <w:r>
+            <w:rPr>
+              <w:color w:val="FFFFFF" w:themeColor="background1"/>
+            </w:rPr>
+            <w:t>Boukhebza</w:t>
+          </w:r>
+          <w:proofErr w:type="spellEnd"/>
         </w:p>
         <w:p>
           <w:pPr>
@@ -1350,7 +1358,51 @@
           <w:szCs w:val="24"/>
           <w:shd w:val="clear" w:color="auto" w:fill="FFFFFF"/>
         </w:rPr>
-        <w:t> Hypertext Preprocessor, plus connu sous son sigle PHP, est un langage de programmation libre, principalement utilisé pour produire des pages Web dynamiques via un serveur HTTP, mais pouvant également fonctionner comme n'importe quel langage interprété de façon locale. PHP est un langage impératif orienté objet.</w:t>
+        <w:t> </w:t>
+      </w:r>
+      <w:proofErr w:type="spellStart"/>
+      <w:r>
+        <w:rPr>
+          <w:rFonts w:cstheme="minorHAnsi"/>
+          <w:color w:val="000000" w:themeColor="text1"/>
+          <w:sz w:val="24"/>
+          <w:szCs w:val="24"/>
+          <w:shd w:val="clear" w:color="auto" w:fill="FFFFFF"/>
+        </w:rPr>
+        <w:t>Hypertext</w:t>
+      </w:r>
+      <w:proofErr w:type="spellEnd"/>
+      <w:r>
+        <w:rPr>
+          <w:rFonts w:cstheme="minorHAnsi"/>
+          <w:color w:val="000000" w:themeColor="text1"/>
+          <w:sz w:val="24"/>
+          <w:szCs w:val="24"/>
+          <w:shd w:val="clear" w:color="auto" w:fill="FFFFFF"/>
+        </w:rPr>
+        <w:t xml:space="preserve"> </w:t>
+      </w:r>
+      <w:proofErr w:type="spellStart"/>
+      <w:r>
+        <w:rPr>
+          <w:rFonts w:cstheme="minorHAnsi"/>
+          <w:color w:val="000000" w:themeColor="text1"/>
+          <w:sz w:val="24"/>
+          <w:szCs w:val="24"/>
+          <w:shd w:val="clear" w:color="auto" w:fill="FFFFFF"/>
+        </w:rPr>
+        <w:t>Preprocessor</w:t>
+      </w:r>
+      <w:proofErr w:type="spellEnd"/>
+      <w:r>
+        <w:rPr>
+          <w:rFonts w:cstheme="minorHAnsi"/>
+          <w:color w:val="000000" w:themeColor="text1"/>
+          <w:sz w:val="24"/>
+          <w:szCs w:val="24"/>
+          <w:shd w:val="clear" w:color="auto" w:fill="FFFFFF"/>
+        </w:rPr>
+        <w:t>, plus connu sous son sigle PHP, est un langage de programmation libre, principalement utilisé pour produire des pages Web dynamiques via un serveur HTTP, mais pouvant également fonctionner comme n'importe quel langage interprété de façon locale. PHP est un langage impératif orienté objet.</w:t>
       </w:r>
       <w:r>
         <w:rPr>
@@ -1407,6 +1459,7 @@
         </w:rPr>
         <w:t xml:space="preserve"> Le </w:t>
       </w:r>
+      <w:proofErr w:type="spellStart"/>
       <w:r>
         <w:rPr>
           <w:rFonts w:asciiTheme="minorHAnsi" w:hAnsiTheme="minorHAnsi" w:cstheme="minorHAnsi"/>
@@ -1415,7 +1468,18 @@
           <w:color w:val="000000" w:themeColor="text1"/>
           <w:lang w:val="en"/>
         </w:rPr>
-        <w:t>HyperText Markup Language</w:t>
+        <w:t>HyperText</w:t>
+      </w:r>
+      <w:proofErr w:type="spellEnd"/>
+      <w:r>
+        <w:rPr>
+          <w:rFonts w:asciiTheme="minorHAnsi" w:hAnsiTheme="minorHAnsi" w:cstheme="minorHAnsi"/>
+          <w:i/>
+          <w:iCs/>
+          <w:color w:val="000000" w:themeColor="text1"/>
+          <w:lang w:val="en"/>
+        </w:rPr>
+        <w:t xml:space="preserve"> Markup Language</w:t>
       </w:r>
       <w:r>
         <w:rPr>
@@ -1831,7 +1895,29 @@
           <w:szCs w:val="24"/>
           <w:shd w:val="clear" w:color="auto" w:fill="FFFFFF"/>
         </w:rPr>
-        <w:t xml:space="preserve"> Les feuilles de style en cascade, généralement appelées CSS de l'anglais Cascading Style Sheets, forment un langage informatique qui décrit la présentation des documents HTML et XML. Les standards définissant CSS sont publiés par le World Wide Web Consortium.</w:t>
+        <w:t xml:space="preserve"> Les feuilles de style en cascade, généralement appelées CSS de l'anglais </w:t>
+      </w:r>
+      <w:proofErr w:type="spellStart"/>
+      <w:r>
+        <w:rPr>
+          <w:rFonts w:cstheme="minorHAnsi"/>
+          <w:color w:val="000000" w:themeColor="text1"/>
+          <w:sz w:val="24"/>
+          <w:szCs w:val="24"/>
+          <w:shd w:val="clear" w:color="auto" w:fill="FFFFFF"/>
+        </w:rPr>
+        <w:t>Cascading</w:t>
+      </w:r>
+      <w:proofErr w:type="spellEnd"/>
+      <w:r>
+        <w:rPr>
+          <w:rFonts w:cstheme="minorHAnsi"/>
+          <w:color w:val="000000" w:themeColor="text1"/>
+          <w:sz w:val="24"/>
+          <w:szCs w:val="24"/>
+          <w:shd w:val="clear" w:color="auto" w:fill="FFFFFF"/>
+        </w:rPr>
+        <w:t xml:space="preserve"> Style Sheets, forment un langage informatique qui décrit la présentation des documents HTML et XML. Les standards définissant CSS sont publiés par le World Wide Web Consortium.</w:t>
       </w:r>
     </w:p>
     <w:p>
@@ -1932,8 +2018,9 @@
           <w:szCs w:val="24"/>
           <w:shd w:val="clear" w:color="auto" w:fill="FFFFFF"/>
         </w:rPr>
-        <w:t>jQuery est une bibliothèque JavaScript libre et multiplateforme créée pour faciliter l'écriture de scripts côté client dans le code HTML des pages web. La première version est lancée en janvier 2006 par John Resig.</w:t>
-      </w:r>
+        <w:t xml:space="preserve">jQuery est une bibliothèque JavaScript libre et multiplateforme créée pour faciliter l'écriture de scripts côté client dans le code HTML des pages web. La première version est lancée en janvier 2006 par John </w:t>
+      </w:r>
+      <w:proofErr w:type="spellStart"/>
       <w:r>
         <w:rPr>
           <w:rFonts w:cstheme="minorHAnsi"/>
@@ -1942,6 +2029,27 @@
           <w:szCs w:val="24"/>
           <w:shd w:val="clear" w:color="auto" w:fill="FFFFFF"/>
         </w:rPr>
+        <w:t>Resig</w:t>
+      </w:r>
+      <w:proofErr w:type="spellEnd"/>
+      <w:r>
+        <w:rPr>
+          <w:rFonts w:cstheme="minorHAnsi"/>
+          <w:color w:val="000000" w:themeColor="text1"/>
+          <w:sz w:val="24"/>
+          <w:szCs w:val="24"/>
+          <w:shd w:val="clear" w:color="auto" w:fill="FFFFFF"/>
+        </w:rPr>
+        <w:t>.</w:t>
+      </w:r>
+      <w:r>
+        <w:rPr>
+          <w:rFonts w:cstheme="minorHAnsi"/>
+          <w:color w:val="000000" w:themeColor="text1"/>
+          <w:sz w:val="24"/>
+          <w:szCs w:val="24"/>
+          <w:shd w:val="clear" w:color="auto" w:fill="FFFFFF"/>
+        </w:rPr>
         <w:t xml:space="preserve"> Nous nous en somme servie pour les</w:t>
       </w:r>
       <w:r>
@@ -1972,7 +2080,27 @@
           <w:szCs w:val="24"/>
           <w:shd w:val="clear" w:color="auto" w:fill="FFFFFF"/>
         </w:rPr>
-        <w:t xml:space="preserve"> fonctions d’autocomplete</w:t>
+        <w:t xml:space="preserve"> fonctions d’</w:t>
+      </w:r>
+      <w:r>
+        <w:rPr>
+          <w:rFonts w:cstheme="minorHAnsi"/>
+          <w:color w:val="000000" w:themeColor="text1"/>
+          <w:sz w:val="24"/>
+          <w:szCs w:val="24"/>
+          <w:shd w:val="clear" w:color="auto" w:fill="FFFFFF"/>
+        </w:rPr>
+        <w:t>autocomplét</w:t>
+      </w:r>
+      <w:r>
+        <w:rPr>
+          <w:rFonts w:cstheme="minorHAnsi"/>
+          <w:color w:val="000000" w:themeColor="text1"/>
+          <w:sz w:val="24"/>
+          <w:szCs w:val="24"/>
+          <w:shd w:val="clear" w:color="auto" w:fill="FFFFFF"/>
+        </w:rPr>
+        <w:t>ions</w:t>
       </w:r>
       <w:r>
         <w:rPr>
@@ -2065,7 +2193,29 @@
           <w:szCs w:val="24"/>
           <w:shd w:val="clear" w:color="auto" w:fill="FFFFFF"/>
         </w:rPr>
-        <w:t xml:space="preserve"> Toute la stylistique a de rare exception repose dessus, c’est un choix technique fait pour gagner du temps sur le développement et se concentrer sur le back-end.</w:t>
+        <w:t xml:space="preserve"> Toute la stylistique a de rare exception repose dessus, c’est un choix technique fait pour gagner du temps sur le développement et se concentrer sur le </w:t>
+      </w:r>
+      <w:proofErr w:type="spellStart"/>
+      <w:r>
+        <w:rPr>
+          <w:rFonts w:cstheme="minorHAnsi"/>
+          <w:color w:val="000000" w:themeColor="text1"/>
+          <w:sz w:val="24"/>
+          <w:szCs w:val="24"/>
+          <w:shd w:val="clear" w:color="auto" w:fill="FFFFFF"/>
+        </w:rPr>
+        <w:t>back-end</w:t>
+      </w:r>
+      <w:proofErr w:type="spellEnd"/>
+      <w:r>
+        <w:rPr>
+          <w:rFonts w:cstheme="minorHAnsi"/>
+          <w:color w:val="000000" w:themeColor="text1"/>
+          <w:sz w:val="24"/>
+          <w:szCs w:val="24"/>
+          <w:shd w:val="clear" w:color="auto" w:fill="FFFFFF"/>
+        </w:rPr>
+        <w:t>.</w:t>
       </w:r>
     </w:p>
     <w:p>
@@ -2098,7 +2248,29 @@
           <w:szCs w:val="24"/>
           <w:shd w:val="clear" w:color="auto" w:fill="FFFFFF"/>
         </w:rPr>
-        <w:t> : Git est un logiciel de gestion de versions décentralisé. C'est un logiciel libre créé par Linus Torvalds, auteur du noyau Linux, et distribué selon les termes de la licence publique générale GNU version 2. Nous avons utilisé ce système afin de partager notre travail, ce qui est le plus pratique et la norme dans les grandes sociétés de développement.</w:t>
+        <w:t xml:space="preserve"> : Git est un logiciel de gestion de versions décentralisé. C'est un logiciel libre créé par Linus </w:t>
+      </w:r>
+      <w:proofErr w:type="spellStart"/>
+      <w:r>
+        <w:rPr>
+          <w:rFonts w:cstheme="minorHAnsi"/>
+          <w:color w:val="000000" w:themeColor="text1"/>
+          <w:sz w:val="24"/>
+          <w:szCs w:val="24"/>
+          <w:shd w:val="clear" w:color="auto" w:fill="FFFFFF"/>
+        </w:rPr>
+        <w:t>Torvalds</w:t>
+      </w:r>
+      <w:proofErr w:type="spellEnd"/>
+      <w:r>
+        <w:rPr>
+          <w:rFonts w:cstheme="minorHAnsi"/>
+          <w:color w:val="000000" w:themeColor="text1"/>
+          <w:sz w:val="24"/>
+          <w:szCs w:val="24"/>
+          <w:shd w:val="clear" w:color="auto" w:fill="FFFFFF"/>
+        </w:rPr>
+        <w:t>, auteur du noyau Linux, et distribué selon les termes de la licence publique générale GNU version 2. Nous avons utilisé ce système afin de partager notre travail, ce qui est le plus pratique et la norme dans les grandes sociétés de développement.</w:t>
       </w:r>
     </w:p>
     <w:p>
@@ -2147,7 +2319,43 @@
           <w:sz w:val="24"/>
           <w:szCs w:val="24"/>
         </w:rPr>
-        <w:t xml:space="preserve">Pour réaliser notre projet nous avons utilisée le model MVC qui est une norme web aujourd’hui, mais qu’es ce que le modèle MVC : </w:t>
+        <w:t xml:space="preserve">Pour réaliser notre projet nous avons </w:t>
+      </w:r>
+      <w:proofErr w:type="spellStart"/>
+      <w:r>
+        <w:rPr>
+          <w:color w:val="000000" w:themeColor="text1"/>
+          <w:sz w:val="24"/>
+          <w:szCs w:val="24"/>
+        </w:rPr>
+        <w:t>utilisée</w:t>
+      </w:r>
+      <w:proofErr w:type="spellEnd"/>
+      <w:r>
+        <w:rPr>
+          <w:color w:val="000000" w:themeColor="text1"/>
+          <w:sz w:val="24"/>
+          <w:szCs w:val="24"/>
+        </w:rPr>
+        <w:t xml:space="preserve"> le model MVC qui est une norme web aujourd’hui, mais qu’</w:t>
+      </w:r>
+      <w:proofErr w:type="spellStart"/>
+      <w:r>
+        <w:rPr>
+          <w:color w:val="000000" w:themeColor="text1"/>
+          <w:sz w:val="24"/>
+          <w:szCs w:val="24"/>
+        </w:rPr>
+        <w:t>es</w:t>
+      </w:r>
+      <w:proofErr w:type="spellEnd"/>
+      <w:r>
+        <w:rPr>
+          <w:color w:val="000000" w:themeColor="text1"/>
+          <w:sz w:val="24"/>
+          <w:szCs w:val="24"/>
+        </w:rPr>
+        <w:t xml:space="preserve"> ce que le modèle MVC : </w:t>
       </w:r>
     </w:p>
     <w:p>
@@ -2311,7 +2519,29 @@
           <w:szCs w:val="24"/>
           <w:lang w:eastAsia="fr-FR"/>
         </w:rPr>
-        <w:t xml:space="preserve">ne vue (View) contient la présentation de l'interface </w:t>
+        <w:t>ne vue (</w:t>
+      </w:r>
+      <w:proofErr w:type="spellStart"/>
+      <w:r>
+        <w:rPr>
+          <w:rFonts w:eastAsia="Times New Roman" w:cstheme="minorHAnsi"/>
+          <w:color w:val="000000" w:themeColor="text1"/>
+          <w:sz w:val="24"/>
+          <w:szCs w:val="24"/>
+          <w:lang w:eastAsia="fr-FR"/>
+        </w:rPr>
+        <w:t>View</w:t>
+      </w:r>
+      <w:proofErr w:type="spellEnd"/>
+      <w:r>
+        <w:rPr>
+          <w:rFonts w:eastAsia="Times New Roman" w:cstheme="minorHAnsi"/>
+          <w:color w:val="000000" w:themeColor="text1"/>
+          <w:sz w:val="24"/>
+          <w:szCs w:val="24"/>
+          <w:lang w:eastAsia="fr-FR"/>
+        </w:rPr>
+        <w:t xml:space="preserve">) contient la présentation de l'interface </w:t>
       </w:r>
       <w:r>
         <w:rPr>
@@ -2840,7 +3070,27 @@
           <w:szCs w:val="24"/>
           <w:lang w:eastAsia="fr-FR"/>
         </w:rPr>
-        <w:t>La méthodologie Agile s'oppose généralement à la méthodologie traditionnelle waterfall. Elle se veut plus souple et adaptée, et place les besoins du client au centre des priorités du projet.</w:t>
+        <w:t xml:space="preserve">La méthodologie Agile s'oppose généralement à la méthodologie traditionnelle </w:t>
+      </w:r>
+      <w:proofErr w:type="spellStart"/>
+      <w:r>
+        <w:rPr>
+          <w:rFonts w:eastAsia="Times New Roman" w:cstheme="minorHAnsi"/>
+          <w:sz w:val="24"/>
+          <w:szCs w:val="24"/>
+          <w:lang w:eastAsia="fr-FR"/>
+        </w:rPr>
+        <w:t>waterfall</w:t>
+      </w:r>
+      <w:proofErr w:type="spellEnd"/>
+      <w:r>
+        <w:rPr>
+          <w:rFonts w:eastAsia="Times New Roman" w:cstheme="minorHAnsi"/>
+          <w:sz w:val="24"/>
+          <w:szCs w:val="24"/>
+          <w:lang w:eastAsia="fr-FR"/>
+        </w:rPr>
+        <w:t>. Elle se veut plus souple et adaptée, et place les besoins du client au centre des priorités du projet.</w:t>
       </w:r>
       <w:r>
         <w:rPr>
@@ -3022,19 +3272,7 @@
         <w:rPr>
           <w:rFonts w:asciiTheme="minorHAnsi" w:hAnsiTheme="minorHAnsi" w:cstheme="minorHAnsi"/>
         </w:rPr>
-        <w:t xml:space="preserve">les soucis plus simplement. </w:t>
-      </w:r>
-      <w:r>
-        <w:rPr>
-          <w:rFonts w:asciiTheme="minorHAnsi" w:hAnsiTheme="minorHAnsi" w:cstheme="minorHAnsi"/>
-        </w:rPr>
-        <w:t>En informatique, un contrôleur est un dispositif matériel ou un programme logiciel qui gère ou dirige le flux de données entre deux entités.</w:t>
-      </w:r>
-      <w:r>
-        <w:rPr>
-          <w:rFonts w:asciiTheme="minorHAnsi" w:hAnsiTheme="minorHAnsi" w:cstheme="minorHAnsi"/>
-        </w:rPr>
-        <w:t xml:space="preserve"> Ici les deux entités seront nos pages web,</w:t>
+        <w:t>les soucis plus simplement. En informatique, un contrôleur est un dispositif matériel ou un programme logiciel qui gère ou dirige le flux de données entre deux entités. Ici les deux entités seront nos pages web,</w:t>
       </w:r>
       <w:r>
         <w:rPr>
@@ -3112,19 +3350,7 @@
         <w:rPr>
           <w:rFonts w:asciiTheme="minorHAnsi" w:hAnsiTheme="minorHAnsi" w:cstheme="minorHAnsi"/>
         </w:rPr>
-        <w:t>(</w:t>
-      </w:r>
-      <w:r>
-        <w:rPr>
-          <w:rFonts w:asciiTheme="minorHAnsi" w:hAnsiTheme="minorHAnsi" w:cstheme="minorHAnsi"/>
-        </w:rPr>
-        <w:t>Annexe</w:t>
-      </w:r>
-      <w:r>
-        <w:rPr>
-          <w:rFonts w:asciiTheme="minorHAnsi" w:hAnsiTheme="minorHAnsi" w:cstheme="minorHAnsi"/>
-        </w:rPr>
-        <w:t xml:space="preserve"> n°)</w:t>
+        <w:t>(Annexe n°)</w:t>
       </w:r>
     </w:p>
     <w:p>
@@ -3327,7 +3553,66 @@
         <w:t>eau de code suivant</w:t>
       </w:r>
       <w:r>
-        <w:t xml:space="preserve"> (annexe n°) et </w:t>
+        <w:t xml:space="preserve"> (annexe n°) et (annexe n°)</w:t>
+      </w:r>
+      <w:r>
+        <w:t>.</w:t>
+      </w:r>
+      <w:r>
+        <w:t xml:space="preserve">  </w:t>
+      </w:r>
+      <w:r>
+        <w:t xml:space="preserve">Nous avons aussi sur </w:t>
+      </w:r>
+      <w:r>
+        <w:t>tous les pages</w:t>
+      </w:r>
+      <w:r>
+        <w:t xml:space="preserve"> sauf celle de jeu, une barre de recherche pour trouver sois </w:t>
+      </w:r>
+      <w:r>
+        <w:t>tous les paquets</w:t>
+      </w:r>
+      <w:r>
+        <w:t xml:space="preserve"> de carte lier </w:t>
+      </w:r>
+      <w:r>
+        <w:t>à</w:t>
+      </w:r>
+      <w:r>
+        <w:t xml:space="preserve"> un thème soit par nom (annexe n°)</w:t>
+      </w:r>
+      <w:r>
+        <w:t>.</w:t>
+      </w:r>
+    </w:p>
+    <w:p/>
+    <w:p>
+      <w:r>
+        <w:t>Page bibliothèque :</w:t>
+      </w:r>
+    </w:p>
+    <w:p>
+      <w:r>
+        <w:t xml:space="preserve">Sur cette page on trouve </w:t>
+      </w:r>
+      <w:r>
+        <w:t>tous les paquets</w:t>
+      </w:r>
+      <w:r>
+        <w:t xml:space="preserve"> de carte </w:t>
+      </w:r>
+      <w:r>
+        <w:t>du site (annexe n°</w:t>
+      </w:r>
+      <w:r>
+        <w:t>), et les paquets sont afficher par tranche de 15</w:t>
+      </w:r>
+      <w:r>
+        <w:t xml:space="preserve"> (annexe n°),</w:t>
+      </w:r>
+      <w:r>
+        <w:t xml:space="preserve"> on peut naviguer ainsi entre ses tranches grâce à la pagination en bas de notre page web </w:t>
       </w:r>
       <w:r>
         <w:t>(annexe n°)</w:t>
@@ -3336,64 +3621,200 @@
         <w:t>.</w:t>
       </w:r>
       <w:r>
-        <w:t xml:space="preserve">  </w:t>
-      </w:r>
-      <w:r>
-        <w:t xml:space="preserve">Nous avons aussi sur </w:t>
-      </w:r>
-      <w:r>
-        <w:t>tous les pages</w:t>
-      </w:r>
-      <w:r>
-        <w:t xml:space="preserve"> sauf celle de jeu, une barre de recherche pour trouver sois </w:t>
-      </w:r>
-      <w:r>
-        <w:t>tous les paquets</w:t>
-      </w:r>
-      <w:r>
-        <w:t xml:space="preserve"> de carte lier </w:t>
-      </w:r>
-      <w:r>
-        <w:t>à</w:t>
-      </w:r>
-      <w:r>
-        <w:t xml:space="preserve"> un thème soit par nom (annexe n°)</w:t>
+        <w:t xml:space="preserve"> Et nous avons accès a un bouton jouer qui nous permet de lancer une partie </w:t>
+      </w:r>
+      <w:r>
+        <w:t>(annexe n°)</w:t>
+      </w:r>
+      <w:r>
+        <w:t xml:space="preserve"> </w:t>
+      </w:r>
+      <w:r>
+        <w:t>s’il</w:t>
+      </w:r>
+      <w:r>
+        <w:t xml:space="preserve"> y a </w:t>
+      </w:r>
+      <w:r>
+        <w:t>des cartes</w:t>
+      </w:r>
+      <w:r>
+        <w:t xml:space="preserve"> sinon le bouton jouer reste caché </w:t>
+      </w:r>
+      <w:r>
+        <w:t>(annexe n°)</w:t>
+      </w:r>
+      <w:r>
+        <w:t xml:space="preserve">, et si l’utilisateur n’est pas connecté un message s’affichera </w:t>
+      </w:r>
+      <w:r>
+        <w:t>(annexe n°).</w:t>
+      </w:r>
+    </w:p>
+    <w:p/>
+    <w:p>
+      <w:r>
+        <w:t>Page création :</w:t>
+      </w:r>
+    </w:p>
+    <w:p>
+      <w:r>
+        <w:t xml:space="preserve">Comme son nom l’indique c’est depuis cette page que nous créons nos paquets de cartes et nos cartes </w:t>
+      </w:r>
+      <w:r>
+        <w:t>(annexe n°)</w:t>
       </w:r>
       <w:r>
         <w:t>.</w:t>
       </w:r>
-    </w:p>
-    <w:p>
-      <w:r>
-        <w:t>Page bibliothèque :</w:t>
-      </w:r>
-    </w:p>
-    <w:p>
-      <w:r>
-        <w:t xml:space="preserve">Sur cette page on trouve </w:t>
-      </w:r>
-      <w:r>
-        <w:t>tous les paquets</w:t>
-      </w:r>
-      <w:r>
-        <w:t xml:space="preserve"> de carte </w:t>
-      </w:r>
-      <w:r>
-        <w:t>du site (annexe n°</w:t>
-      </w:r>
-      <w:r>
-        <w:t>), et les paquets sont afficher par tranche de 15</w:t>
-      </w:r>
-    </w:p>
-    <w:p>
-      <w:r>
-        <w:t>Page création :</w:t>
+      <w:r>
+        <w:t xml:space="preserve"> Comme vous pouvez le constater il y a 3 boutons soit 4, pour l’évidente raison que si </w:t>
+      </w:r>
+      <w:r>
+        <w:t>un paquet</w:t>
+      </w:r>
+      <w:r>
+        <w:t xml:space="preserve"> de carte possède au moins une carte il est jouable sinon c’est impossible donc le bouton jouer est enlevé.</w:t>
+      </w:r>
+      <w:r>
+        <w:t xml:space="preserve"> Chaque</w:t>
+      </w:r>
+      <w:r>
+        <w:t xml:space="preserve"> bouton respecte un code couleurs, orange pour la modification, rouge pour supprimer et vert pour jouer.</w:t>
+      </w:r>
+    </w:p>
+    <w:p/>
+    <w:p>
+      <w:r>
+        <w:t>Page création et modification de paquets :</w:t>
+      </w:r>
+    </w:p>
+    <w:p>
+      <w:r>
+        <w:t>(</w:t>
+      </w:r>
+      <w:r>
+        <w:t>Annexe</w:t>
+      </w:r>
+      <w:r>
+        <w:t xml:space="preserve"> n°)</w:t>
+      </w:r>
+      <w:r>
+        <w:t xml:space="preserve"> </w:t>
+      </w:r>
+      <w:r>
+        <w:t>(annexe n°)</w:t>
+      </w:r>
+    </w:p>
+    <w:p>
+      <w:r>
+        <w:t>Comme vous pouvez le voir sur ses captures ils sont en tous points pareils à l’exception des fonctions de ses pages l’une sert a créé et l’autre à modifier.</w:t>
+      </w:r>
+    </w:p>
+    <w:p/>
+    <w:p>
+      <w:r>
+        <w:t xml:space="preserve">Page </w:t>
+      </w:r>
+      <w:r>
+        <w:t>des cartes d’un paquets</w:t>
+      </w:r>
+      <w:r>
+        <w:t> :</w:t>
+      </w:r>
+    </w:p>
+    <w:p>
+      <w:r>
+        <w:t xml:space="preserve">Cette page représente les cartes d’un paquet et respecte le même code couleurs que la page de création des paquets </w:t>
+      </w:r>
+      <w:r>
+        <w:t>(annexe n°)</w:t>
+      </w:r>
+      <w:r>
+        <w:t>.</w:t>
+      </w:r>
+    </w:p>
+    <w:p>
+      <w:r>
+        <w:lastRenderedPageBreak/>
+        <w:t>Page création de paquets :</w:t>
+      </w:r>
+    </w:p>
+    <w:p>
+      <w:r>
+        <w:t>(</w:t>
+      </w:r>
+      <w:proofErr w:type="gramStart"/>
+      <w:r>
+        <w:t>annexe</w:t>
+      </w:r>
+      <w:proofErr w:type="gramEnd"/>
+      <w:r>
+        <w:t xml:space="preserve"> n°)</w:t>
+      </w:r>
+    </w:p>
+    <w:p>
+      <w:r>
+        <w:t>Comme vous pouvez le voir ici on peut créer une carte et ajouter des réponses à celle-ci jusqu’au une limite de 5.</w:t>
+      </w:r>
+    </w:p>
+    <w:p/>
+    <w:p>
+      <w:r>
+        <w:t>Page modification de paquets :</w:t>
+      </w:r>
+    </w:p>
+    <w:p>
+      <w:r>
+        <w:t>(</w:t>
+      </w:r>
+      <w:proofErr w:type="gramStart"/>
+      <w:r>
+        <w:t>annexe</w:t>
+      </w:r>
+      <w:proofErr w:type="gramEnd"/>
+      <w:r>
+        <w:t xml:space="preserve"> n°)</w:t>
+      </w:r>
+    </w:p>
+    <w:p>
+      <w:r>
+        <w:t xml:space="preserve">Comme vous pouvez le voir ici on </w:t>
+      </w:r>
+      <w:r>
+        <w:t>récupère</w:t>
+      </w:r>
+      <w:r>
+        <w:t xml:space="preserve"> les données de notre carte pour la modifier </w:t>
+      </w:r>
+      <w:r>
+        <w:t>et ajouter des réponses à celle-ci jusqu’au une limite de 5.</w:t>
       </w:r>
     </w:p>
     <w:p/>
     <w:p>
       <w:r>
         <w:t>Page utilisateur :</w:t>
+      </w:r>
+    </w:p>
+    <w:p>
+      <w:r>
+        <w:t>Lorsque l’on clique sur notre adresse mail une fois connecté nous arrivons sur la page utilisateur (annexe n°), nous y trouvons toutes les informations de l’utilisateur. Elles peuvent être modifier en cliquant sur modifier les informations ce qui nous fait atterrir sur page dédié (annexe n°)</w:t>
+      </w:r>
+      <w:r>
+        <w:t>,</w:t>
+      </w:r>
+      <w:r>
+        <w:t xml:space="preserve"> à ça et nous pouvons supprimer notre compte depuis la page utilisateur (annexe n°)</w:t>
+      </w:r>
+      <w:r>
+        <w:t>.</w:t>
+      </w:r>
+    </w:p>
+    <w:p/>
+    <w:p>
+      <w:r>
+        <w:t>Page jeu :</w:t>
       </w:r>
     </w:p>
     <w:p>
@@ -3406,19 +3827,25 @@
         </w:rPr>
       </w:pPr>
       <w:r>
-        <w:t xml:space="preserve">Lorsque l’on clique sur notre adresse mail une fois connecté nous arrivons sur la page utilisateur (annexe n°), nous y trouvons toutes les informations de l’utilisateur. Elles peuvent être modifier en cliquant sur modifier les informations ce qui nous fait atterrir sur page dédié </w:t>
+        <w:t xml:space="preserve">Lorsqu’on lance une partie un chrono se lance pour que le joueur puisse se préparer à la partie </w:t>
       </w:r>
       <w:r>
         <w:t>(annexe n°)</w:t>
       </w:r>
       <w:r>
-        <w:t>,</w:t>
-      </w:r>
-      <w:r>
-        <w:t xml:space="preserve"> à ça et nous pouvons supprimer notre compte depuis la page utilisateur (annexe n°)</w:t>
-      </w:r>
-      <w:r>
-        <w:t>.</w:t>
+        <w:t xml:space="preserve">, puis les questions apparaissent </w:t>
+      </w:r>
+      <w:r>
+        <w:t>(annexe n°)</w:t>
+      </w:r>
+      <w:r>
+        <w:t xml:space="preserve">. Après avoir répondu à toutes les questions cette écran apparait et affiche le résultats </w:t>
+      </w:r>
+      <w:r>
+        <w:t>(annexe n°)</w:t>
+      </w:r>
+      <w:r>
+        <w:t xml:space="preserve"> puis la partie est terminer.</w:t>
       </w:r>
       <w:r>
         <w:br w:type="page"/>
@@ -3449,7 +3876,19 @@
         <w:jc w:val="both"/>
       </w:pPr>
       <w:r>
-        <w:t>Ce projet nous à beaucoup apportée que ce soit en expérience personnel, comme en travail d’équipes, cela nous a aussi permis de d’approfondir nos connaissances dans les différents langages utilisées. Nous avons pu en mettre en œuvre les connaissances théoriques acquise en cour, tout au long de se projet, et nous enseignant un peu aussi les exigences du monde du travail.</w:t>
+        <w:t xml:space="preserve">Ce projet nous </w:t>
+      </w:r>
+      <w:r>
+        <w:t>a</w:t>
+      </w:r>
+      <w:r>
+        <w:t xml:space="preserve"> beaucoup apportée que ce soit en expérience personnel, comme en travail d’équipes, cela nous a aussi permis de d’approfondir nos connaissances dans les différents langages utilisées. Nous avons pu en mettre en œuvre les connaissances théoriques acquise en cour, tout au long de </w:t>
+      </w:r>
+      <w:r>
+        <w:t>ce</w:t>
+      </w:r>
+      <w:r>
+        <w:t xml:space="preserve"> projet, et nous enseignant un peu aussi les exigences du monde du travail.</w:t>
       </w:r>
     </w:p>
     <w:p>
@@ -4152,17 +4591,8 @@
       </w:r>
     </w:p>
     <w:p/>
-    <w:p/>
-    <w:p/>
-    <w:p/>
-    <w:p/>
-    <w:p/>
-    <w:p/>
-    <w:p/>
-    <w:p/>
-    <w:p>
-      <w:r>
-        <w:lastRenderedPageBreak/>
+    <w:p>
+      <w:r>
         <w:t>Annexe n°</w:t>
       </w:r>
     </w:p>
@@ -4172,10 +4602,10 @@
           <w:noProof/>
         </w:rPr>
         <w:drawing>
-          <wp:inline distT="0" distB="0" distL="0" distR="0" wp14:anchorId="6DA9417A" wp14:editId="5A999554">
-            <wp:extent cx="5759450" cy="3039110"/>
-            <wp:effectExtent l="0" t="0" r="0" b="8890"/>
-            <wp:docPr id="16" name="Image 16"/>
+          <wp:inline distT="0" distB="0" distL="0" distR="0" wp14:anchorId="4B909B1C" wp14:editId="059B510D">
+            <wp:extent cx="3752850" cy="923925"/>
+            <wp:effectExtent l="0" t="0" r="0" b="9525"/>
+            <wp:docPr id="19" name="Image 19"/>
             <wp:cNvGraphicFramePr>
               <a:graphicFrameLocks xmlns:a="http://schemas.openxmlformats.org/drawingml/2006/main" noChangeAspect="1"/>
             </wp:cNvGraphicFramePr>
@@ -4195,7 +4625,7 @@
                   <pic:spPr>
                     <a:xfrm>
                       <a:off x="0" y="0"/>
-                      <a:ext cx="5759450" cy="3039110"/>
+                      <a:ext cx="3752850" cy="923925"/>
                     </a:xfrm>
                     <a:prstGeom prst="rect">
                       <a:avLst/>
@@ -4208,8 +4638,13 @@
         </w:drawing>
       </w:r>
     </w:p>
-    <w:p>
-      <w:r>
+    <w:p/>
+    <w:p/>
+    <w:p/>
+    <w:p/>
+    <w:p>
+      <w:r>
+        <w:lastRenderedPageBreak/>
         <w:t>Annexe n°</w:t>
       </w:r>
     </w:p>
@@ -4219,10 +4654,10 @@
           <w:noProof/>
         </w:rPr>
         <w:drawing>
-          <wp:inline distT="0" distB="0" distL="0" distR="0" wp14:anchorId="7A061996" wp14:editId="44EABB22">
-            <wp:extent cx="5759450" cy="3990340"/>
-            <wp:effectExtent l="0" t="0" r="0" b="0"/>
-            <wp:docPr id="17" name="Image 17"/>
+          <wp:inline distT="0" distB="0" distL="0" distR="0" wp14:anchorId="4FF699E8" wp14:editId="427B463A">
+            <wp:extent cx="2181225" cy="1104900"/>
+            <wp:effectExtent l="0" t="0" r="9525" b="0"/>
+            <wp:docPr id="20" name="Image 20"/>
             <wp:cNvGraphicFramePr>
               <a:graphicFrameLocks xmlns:a="http://schemas.openxmlformats.org/drawingml/2006/main" noChangeAspect="1"/>
             </wp:cNvGraphicFramePr>
@@ -4242,7 +4677,722 @@
                   <pic:spPr>
                     <a:xfrm>
                       <a:off x="0" y="0"/>
-                      <a:ext cx="5759450" cy="3990340"/>
+                      <a:ext cx="2181225" cy="1104900"/>
+                    </a:xfrm>
+                    <a:prstGeom prst="rect">
+                      <a:avLst/>
+                    </a:prstGeom>
+                  </pic:spPr>
+                </pic:pic>
+              </a:graphicData>
+            </a:graphic>
+          </wp:inline>
+        </w:drawing>
+      </w:r>
+    </w:p>
+    <w:p/>
+    <w:p>
+      <w:r>
+        <w:t>Annexe n°</w:t>
+      </w:r>
+    </w:p>
+    <w:p>
+      <w:r>
+        <w:rPr>
+          <w:noProof/>
+        </w:rPr>
+        <w:drawing>
+          <wp:inline distT="0" distB="0" distL="0" distR="0" wp14:anchorId="43C764E7" wp14:editId="5376CE01">
+            <wp:extent cx="2990850" cy="3829050"/>
+            <wp:effectExtent l="0" t="0" r="0" b="0"/>
+            <wp:docPr id="21" name="Image 21"/>
+            <wp:cNvGraphicFramePr>
+              <a:graphicFrameLocks xmlns:a="http://schemas.openxmlformats.org/drawingml/2006/main" noChangeAspect="1"/>
+            </wp:cNvGraphicFramePr>
+            <a:graphic xmlns:a="http://schemas.openxmlformats.org/drawingml/2006/main">
+              <a:graphicData uri="http://schemas.openxmlformats.org/drawingml/2006/picture">
+                <pic:pic xmlns:pic="http://schemas.openxmlformats.org/drawingml/2006/picture">
+                  <pic:nvPicPr>
+                    <pic:cNvPr id="1" name=""/>
+                    <pic:cNvPicPr/>
+                  </pic:nvPicPr>
+                  <pic:blipFill>
+                    <a:blip r:embed="rId42"/>
+                    <a:stretch>
+                      <a:fillRect/>
+                    </a:stretch>
+                  </pic:blipFill>
+                  <pic:spPr>
+                    <a:xfrm>
+                      <a:off x="0" y="0"/>
+                      <a:ext cx="2990850" cy="3829050"/>
+                    </a:xfrm>
+                    <a:prstGeom prst="rect">
+                      <a:avLst/>
+                    </a:prstGeom>
+                  </pic:spPr>
+                </pic:pic>
+              </a:graphicData>
+            </a:graphic>
+          </wp:inline>
+        </w:drawing>
+      </w:r>
+    </w:p>
+    <w:p/>
+    <w:p/>
+    <w:p/>
+    <w:p/>
+    <w:p/>
+    <w:p/>
+    <w:p/>
+    <w:p/>
+    <w:p/>
+    <w:p/>
+    <w:p/>
+    <w:p/>
+    <w:p>
+      <w:r>
+        <w:lastRenderedPageBreak/>
+        <w:t>Annexe n°</w:t>
+      </w:r>
+    </w:p>
+    <w:p>
+      <w:r>
+        <w:rPr>
+          <w:noProof/>
+        </w:rPr>
+        <w:drawing>
+          <wp:inline distT="0" distB="0" distL="0" distR="0" wp14:anchorId="2ED1972A" wp14:editId="39A0EF04">
+            <wp:extent cx="3009900" cy="3409950"/>
+            <wp:effectExtent l="0" t="0" r="0" b="0"/>
+            <wp:docPr id="22" name="Image 22"/>
+            <wp:cNvGraphicFramePr>
+              <a:graphicFrameLocks xmlns:a="http://schemas.openxmlformats.org/drawingml/2006/main" noChangeAspect="1"/>
+            </wp:cNvGraphicFramePr>
+            <a:graphic xmlns:a="http://schemas.openxmlformats.org/drawingml/2006/main">
+              <a:graphicData uri="http://schemas.openxmlformats.org/drawingml/2006/picture">
+                <pic:pic xmlns:pic="http://schemas.openxmlformats.org/drawingml/2006/picture">
+                  <pic:nvPicPr>
+                    <pic:cNvPr id="1" name=""/>
+                    <pic:cNvPicPr/>
+                  </pic:nvPicPr>
+                  <pic:blipFill>
+                    <a:blip r:embed="rId43"/>
+                    <a:stretch>
+                      <a:fillRect/>
+                    </a:stretch>
+                  </pic:blipFill>
+                  <pic:spPr>
+                    <a:xfrm>
+                      <a:off x="0" y="0"/>
+                      <a:ext cx="3009900" cy="3409950"/>
+                    </a:xfrm>
+                    <a:prstGeom prst="rect">
+                      <a:avLst/>
+                    </a:prstGeom>
+                  </pic:spPr>
+                </pic:pic>
+              </a:graphicData>
+            </a:graphic>
+          </wp:inline>
+        </w:drawing>
+      </w:r>
+    </w:p>
+    <w:p/>
+    <w:p>
+      <w:r>
+        <w:t>Annexe n°</w:t>
+      </w:r>
+    </w:p>
+    <w:p>
+      <w:r>
+        <w:rPr>
+          <w:noProof/>
+        </w:rPr>
+        <w:drawing>
+          <wp:inline distT="0" distB="0" distL="0" distR="0" wp14:anchorId="7C952160" wp14:editId="002E4974">
+            <wp:extent cx="2981325" cy="3981450"/>
+            <wp:effectExtent l="0" t="0" r="9525" b="0"/>
+            <wp:docPr id="23" name="Image 23"/>
+            <wp:cNvGraphicFramePr>
+              <a:graphicFrameLocks xmlns:a="http://schemas.openxmlformats.org/drawingml/2006/main" noChangeAspect="1"/>
+            </wp:cNvGraphicFramePr>
+            <a:graphic xmlns:a="http://schemas.openxmlformats.org/drawingml/2006/main">
+              <a:graphicData uri="http://schemas.openxmlformats.org/drawingml/2006/picture">
+                <pic:pic xmlns:pic="http://schemas.openxmlformats.org/drawingml/2006/picture">
+                  <pic:nvPicPr>
+                    <pic:cNvPr id="1" name=""/>
+                    <pic:cNvPicPr/>
+                  </pic:nvPicPr>
+                  <pic:blipFill>
+                    <a:blip r:embed="rId44"/>
+                    <a:stretch>
+                      <a:fillRect/>
+                    </a:stretch>
+                  </pic:blipFill>
+                  <pic:spPr>
+                    <a:xfrm>
+                      <a:off x="0" y="0"/>
+                      <a:ext cx="2981325" cy="3981450"/>
+                    </a:xfrm>
+                    <a:prstGeom prst="rect">
+                      <a:avLst/>
+                    </a:prstGeom>
+                  </pic:spPr>
+                </pic:pic>
+              </a:graphicData>
+            </a:graphic>
+          </wp:inline>
+        </w:drawing>
+      </w:r>
+    </w:p>
+    <w:p/>
+    <w:p/>
+    <w:p/>
+    <w:p>
+      <w:r>
+        <w:lastRenderedPageBreak/>
+        <w:t>Annexe n°</w:t>
+      </w:r>
+    </w:p>
+    <w:p>
+      <w:r>
+        <w:rPr>
+          <w:noProof/>
+        </w:rPr>
+        <w:drawing>
+          <wp:inline distT="0" distB="0" distL="0" distR="0" wp14:anchorId="6AF1BC51" wp14:editId="6D951B36">
+            <wp:extent cx="5759450" cy="2325370"/>
+            <wp:effectExtent l="0" t="0" r="0" b="0"/>
+            <wp:docPr id="24" name="Image 24"/>
+            <wp:cNvGraphicFramePr>
+              <a:graphicFrameLocks xmlns:a="http://schemas.openxmlformats.org/drawingml/2006/main" noChangeAspect="1"/>
+            </wp:cNvGraphicFramePr>
+            <a:graphic xmlns:a="http://schemas.openxmlformats.org/drawingml/2006/main">
+              <a:graphicData uri="http://schemas.openxmlformats.org/drawingml/2006/picture">
+                <pic:pic xmlns:pic="http://schemas.openxmlformats.org/drawingml/2006/picture">
+                  <pic:nvPicPr>
+                    <pic:cNvPr id="1" name=""/>
+                    <pic:cNvPicPr/>
+                  </pic:nvPicPr>
+                  <pic:blipFill>
+                    <a:blip r:embed="rId45"/>
+                    <a:stretch>
+                      <a:fillRect/>
+                    </a:stretch>
+                  </pic:blipFill>
+                  <pic:spPr>
+                    <a:xfrm>
+                      <a:off x="0" y="0"/>
+                      <a:ext cx="5759450" cy="2325370"/>
+                    </a:xfrm>
+                    <a:prstGeom prst="rect">
+                      <a:avLst/>
+                    </a:prstGeom>
+                  </pic:spPr>
+                </pic:pic>
+              </a:graphicData>
+            </a:graphic>
+          </wp:inline>
+        </w:drawing>
+      </w:r>
+    </w:p>
+    <w:p/>
+    <w:p/>
+    <w:p>
+      <w:r>
+        <w:t>Annexe n°</w:t>
+      </w:r>
+    </w:p>
+    <w:p>
+      <w:r>
+        <w:rPr>
+          <w:noProof/>
+        </w:rPr>
+        <w:drawing>
+          <wp:inline distT="0" distB="0" distL="0" distR="0" wp14:anchorId="6DA9417A" wp14:editId="5A999554">
+            <wp:extent cx="5759450" cy="3039110"/>
+            <wp:effectExtent l="0" t="0" r="0" b="8890"/>
+            <wp:docPr id="16" name="Image 16"/>
+            <wp:cNvGraphicFramePr>
+              <a:graphicFrameLocks xmlns:a="http://schemas.openxmlformats.org/drawingml/2006/main" noChangeAspect="1"/>
+            </wp:cNvGraphicFramePr>
+            <a:graphic xmlns:a="http://schemas.openxmlformats.org/drawingml/2006/main">
+              <a:graphicData uri="http://schemas.openxmlformats.org/drawingml/2006/picture">
+                <pic:pic xmlns:pic="http://schemas.openxmlformats.org/drawingml/2006/picture">
+                  <pic:nvPicPr>
+                    <pic:cNvPr id="1" name=""/>
+                    <pic:cNvPicPr/>
+                  </pic:nvPicPr>
+                  <pic:blipFill>
+                    <a:blip r:embed="rId46"/>
+                    <a:stretch>
+                      <a:fillRect/>
+                    </a:stretch>
+                  </pic:blipFill>
+                  <pic:spPr>
+                    <a:xfrm>
+                      <a:off x="0" y="0"/>
+                      <a:ext cx="5759450" cy="3039110"/>
+                    </a:xfrm>
+                    <a:prstGeom prst="rect">
+                      <a:avLst/>
+                    </a:prstGeom>
+                  </pic:spPr>
+                </pic:pic>
+              </a:graphicData>
+            </a:graphic>
+          </wp:inline>
+        </w:drawing>
+      </w:r>
+    </w:p>
+    <w:p/>
+    <w:p/>
+    <w:p/>
+    <w:p/>
+    <w:p/>
+    <w:p/>
+    <w:p/>
+    <w:p/>
+    <w:p/>
+    <w:p>
+      <w:r>
+        <w:lastRenderedPageBreak/>
+        <w:t>Annexe n°</w:t>
+      </w:r>
+    </w:p>
+    <w:p>
+      <w:r>
+        <w:rPr>
+          <w:noProof/>
+        </w:rPr>
+        <w:drawing>
+          <wp:inline distT="0" distB="0" distL="0" distR="0" wp14:anchorId="26818A3D" wp14:editId="67B68111">
+            <wp:extent cx="5759450" cy="2788920"/>
+            <wp:effectExtent l="0" t="0" r="0" b="0"/>
+            <wp:docPr id="26" name="Image 26"/>
+            <wp:cNvGraphicFramePr>
+              <a:graphicFrameLocks xmlns:a="http://schemas.openxmlformats.org/drawingml/2006/main" noChangeAspect="1"/>
+            </wp:cNvGraphicFramePr>
+            <a:graphic xmlns:a="http://schemas.openxmlformats.org/drawingml/2006/main">
+              <a:graphicData uri="http://schemas.openxmlformats.org/drawingml/2006/picture">
+                <pic:pic xmlns:pic="http://schemas.openxmlformats.org/drawingml/2006/picture">
+                  <pic:nvPicPr>
+                    <pic:cNvPr id="1" name=""/>
+                    <pic:cNvPicPr/>
+                  </pic:nvPicPr>
+                  <pic:blipFill>
+                    <a:blip r:embed="rId47"/>
+                    <a:stretch>
+                      <a:fillRect/>
+                    </a:stretch>
+                  </pic:blipFill>
+                  <pic:spPr>
+                    <a:xfrm>
+                      <a:off x="0" y="0"/>
+                      <a:ext cx="5759450" cy="2788920"/>
+                    </a:xfrm>
+                    <a:prstGeom prst="rect">
+                      <a:avLst/>
+                    </a:prstGeom>
+                  </pic:spPr>
+                </pic:pic>
+              </a:graphicData>
+            </a:graphic>
+          </wp:inline>
+        </w:drawing>
+      </w:r>
+    </w:p>
+    <w:p>
+      <w:r>
+        <w:t>Annexe n°</w:t>
+      </w:r>
+    </w:p>
+    <w:p>
+      <w:r>
+        <w:rPr>
+          <w:noProof/>
+        </w:rPr>
+        <w:drawing>
+          <wp:inline distT="0" distB="0" distL="0" distR="0" wp14:anchorId="4686FD94" wp14:editId="7FD54EED">
+            <wp:extent cx="5759450" cy="2884170"/>
+            <wp:effectExtent l="0" t="0" r="0" b="0"/>
+            <wp:docPr id="25" name="Image 25"/>
+            <wp:cNvGraphicFramePr>
+              <a:graphicFrameLocks xmlns:a="http://schemas.openxmlformats.org/drawingml/2006/main" noChangeAspect="1"/>
+            </wp:cNvGraphicFramePr>
+            <a:graphic xmlns:a="http://schemas.openxmlformats.org/drawingml/2006/main">
+              <a:graphicData uri="http://schemas.openxmlformats.org/drawingml/2006/picture">
+                <pic:pic xmlns:pic="http://schemas.openxmlformats.org/drawingml/2006/picture">
+                  <pic:nvPicPr>
+                    <pic:cNvPr id="1" name=""/>
+                    <pic:cNvPicPr/>
+                  </pic:nvPicPr>
+                  <pic:blipFill>
+                    <a:blip r:embed="rId48"/>
+                    <a:stretch>
+                      <a:fillRect/>
+                    </a:stretch>
+                  </pic:blipFill>
+                  <pic:spPr>
+                    <a:xfrm>
+                      <a:off x="0" y="0"/>
+                      <a:ext cx="5759450" cy="2884170"/>
+                    </a:xfrm>
+                    <a:prstGeom prst="rect">
+                      <a:avLst/>
+                    </a:prstGeom>
+                  </pic:spPr>
+                </pic:pic>
+              </a:graphicData>
+            </a:graphic>
+          </wp:inline>
+        </w:drawing>
+      </w:r>
+    </w:p>
+    <w:p/>
+    <w:p/>
+    <w:p>
+      <w:r>
+        <w:t>Annexe n°</w:t>
+      </w:r>
+    </w:p>
+    <w:p>
+      <w:r>
+        <w:rPr>
+          <w:noProof/>
+        </w:rPr>
+        <w:drawing>
+          <wp:inline distT="0" distB="0" distL="0" distR="0" wp14:anchorId="5B45E913" wp14:editId="4D76A6A8">
+            <wp:extent cx="5759450" cy="1546225"/>
+            <wp:effectExtent l="0" t="0" r="0" b="0"/>
+            <wp:docPr id="27" name="Image 27"/>
+            <wp:cNvGraphicFramePr>
+              <a:graphicFrameLocks xmlns:a="http://schemas.openxmlformats.org/drawingml/2006/main" noChangeAspect="1"/>
+            </wp:cNvGraphicFramePr>
+            <a:graphic xmlns:a="http://schemas.openxmlformats.org/drawingml/2006/main">
+              <a:graphicData uri="http://schemas.openxmlformats.org/drawingml/2006/picture">
+                <pic:pic xmlns:pic="http://schemas.openxmlformats.org/drawingml/2006/picture">
+                  <pic:nvPicPr>
+                    <pic:cNvPr id="1" name=""/>
+                    <pic:cNvPicPr/>
+                  </pic:nvPicPr>
+                  <pic:blipFill>
+                    <a:blip r:embed="rId49"/>
+                    <a:stretch>
+                      <a:fillRect/>
+                    </a:stretch>
+                  </pic:blipFill>
+                  <pic:spPr>
+                    <a:xfrm>
+                      <a:off x="0" y="0"/>
+                      <a:ext cx="5759450" cy="1546225"/>
+                    </a:xfrm>
+                    <a:prstGeom prst="rect">
+                      <a:avLst/>
+                    </a:prstGeom>
+                  </pic:spPr>
+                </pic:pic>
+              </a:graphicData>
+            </a:graphic>
+          </wp:inline>
+        </w:drawing>
+      </w:r>
+    </w:p>
+    <w:p/>
+    <w:p>
+      <w:r>
+        <w:lastRenderedPageBreak/>
+        <w:t>Annexe n°</w:t>
+      </w:r>
+    </w:p>
+    <w:p>
+      <w:r>
+        <w:rPr>
+          <w:noProof/>
+        </w:rPr>
+        <w:drawing>
+          <wp:inline distT="0" distB="0" distL="0" distR="0" wp14:anchorId="425EBF39" wp14:editId="0FC82188">
+            <wp:extent cx="5759450" cy="2277110"/>
+            <wp:effectExtent l="0" t="0" r="0" b="8890"/>
+            <wp:docPr id="28" name="Image 28"/>
+            <wp:cNvGraphicFramePr>
+              <a:graphicFrameLocks xmlns:a="http://schemas.openxmlformats.org/drawingml/2006/main" noChangeAspect="1"/>
+            </wp:cNvGraphicFramePr>
+            <a:graphic xmlns:a="http://schemas.openxmlformats.org/drawingml/2006/main">
+              <a:graphicData uri="http://schemas.openxmlformats.org/drawingml/2006/picture">
+                <pic:pic xmlns:pic="http://schemas.openxmlformats.org/drawingml/2006/picture">
+                  <pic:nvPicPr>
+                    <pic:cNvPr id="1" name=""/>
+                    <pic:cNvPicPr/>
+                  </pic:nvPicPr>
+                  <pic:blipFill>
+                    <a:blip r:embed="rId50"/>
+                    <a:stretch>
+                      <a:fillRect/>
+                    </a:stretch>
+                  </pic:blipFill>
+                  <pic:spPr>
+                    <a:xfrm>
+                      <a:off x="0" y="0"/>
+                      <a:ext cx="5759450" cy="2277110"/>
+                    </a:xfrm>
+                    <a:prstGeom prst="rect">
+                      <a:avLst/>
+                    </a:prstGeom>
+                  </pic:spPr>
+                </pic:pic>
+              </a:graphicData>
+            </a:graphic>
+          </wp:inline>
+        </w:drawing>
+      </w:r>
+    </w:p>
+    <w:p/>
+    <w:p>
+      <w:r>
+        <w:t>Annexe n°</w:t>
+      </w:r>
+    </w:p>
+    <w:p>
+      <w:r>
+        <w:rPr>
+          <w:noProof/>
+        </w:rPr>
+        <w:drawing>
+          <wp:inline distT="0" distB="0" distL="0" distR="0" wp14:anchorId="27C0814F" wp14:editId="2DFFA7D8">
+            <wp:extent cx="5759450" cy="2523490"/>
+            <wp:effectExtent l="0" t="0" r="0" b="0"/>
+            <wp:docPr id="29" name="Image 29"/>
+            <wp:cNvGraphicFramePr>
+              <a:graphicFrameLocks xmlns:a="http://schemas.openxmlformats.org/drawingml/2006/main" noChangeAspect="1"/>
+            </wp:cNvGraphicFramePr>
+            <a:graphic xmlns:a="http://schemas.openxmlformats.org/drawingml/2006/main">
+              <a:graphicData uri="http://schemas.openxmlformats.org/drawingml/2006/picture">
+                <pic:pic xmlns:pic="http://schemas.openxmlformats.org/drawingml/2006/picture">
+                  <pic:nvPicPr>
+                    <pic:cNvPr id="1" name=""/>
+                    <pic:cNvPicPr/>
+                  </pic:nvPicPr>
+                  <pic:blipFill>
+                    <a:blip r:embed="rId51"/>
+                    <a:stretch>
+                      <a:fillRect/>
+                    </a:stretch>
+                  </pic:blipFill>
+                  <pic:spPr>
+                    <a:xfrm>
+                      <a:off x="0" y="0"/>
+                      <a:ext cx="5759450" cy="2523490"/>
+                    </a:xfrm>
+                    <a:prstGeom prst="rect">
+                      <a:avLst/>
+                    </a:prstGeom>
+                  </pic:spPr>
+                </pic:pic>
+              </a:graphicData>
+            </a:graphic>
+          </wp:inline>
+        </w:drawing>
+      </w:r>
+    </w:p>
+    <w:p/>
+    <w:p/>
+    <w:p/>
+    <w:p/>
+    <w:p/>
+    <w:p/>
+    <w:p/>
+    <w:p/>
+    <w:p/>
+    <w:p/>
+    <w:p/>
+    <w:p/>
+    <w:p>
+      <w:r>
+        <w:lastRenderedPageBreak/>
+        <w:t>Annexe n°</w:t>
+      </w:r>
+    </w:p>
+    <w:p>
+      <w:r>
+        <w:rPr>
+          <w:noProof/>
+        </w:rPr>
+        <w:drawing>
+          <wp:inline distT="0" distB="0" distL="0" distR="0" wp14:anchorId="7A061996" wp14:editId="6A40DCFC">
+            <wp:extent cx="5342542" cy="3701491"/>
+            <wp:effectExtent l="0" t="0" r="0" b="0"/>
+            <wp:docPr id="17" name="Image 17"/>
+            <wp:cNvGraphicFramePr>
+              <a:graphicFrameLocks xmlns:a="http://schemas.openxmlformats.org/drawingml/2006/main" noChangeAspect="1"/>
+            </wp:cNvGraphicFramePr>
+            <a:graphic xmlns:a="http://schemas.openxmlformats.org/drawingml/2006/main">
+              <a:graphicData uri="http://schemas.openxmlformats.org/drawingml/2006/picture">
+                <pic:pic xmlns:pic="http://schemas.openxmlformats.org/drawingml/2006/picture">
+                  <pic:nvPicPr>
+                    <pic:cNvPr id="1" name=""/>
+                    <pic:cNvPicPr/>
+                  </pic:nvPicPr>
+                  <pic:blipFill>
+                    <a:blip r:embed="rId52"/>
+                    <a:stretch>
+                      <a:fillRect/>
+                    </a:stretch>
+                  </pic:blipFill>
+                  <pic:spPr>
+                    <a:xfrm>
+                      <a:off x="0" y="0"/>
+                      <a:ext cx="5372183" cy="3722027"/>
+                    </a:xfrm>
+                    <a:prstGeom prst="rect">
+                      <a:avLst/>
+                    </a:prstGeom>
+                  </pic:spPr>
+                </pic:pic>
+              </a:graphicData>
+            </a:graphic>
+          </wp:inline>
+        </w:drawing>
+      </w:r>
+    </w:p>
+    <w:p/>
+    <w:p>
+      <w:r>
+        <w:t>Annexe n°</w:t>
+      </w:r>
+    </w:p>
+    <w:p>
+      <w:r>
+        <w:rPr>
+          <w:noProof/>
+        </w:rPr>
+        <w:drawing>
+          <wp:inline distT="0" distB="0" distL="0" distR="0" wp14:anchorId="411C402B" wp14:editId="10B472AC">
+            <wp:extent cx="5759450" cy="3521710"/>
+            <wp:effectExtent l="0" t="0" r="0" b="2540"/>
+            <wp:docPr id="30" name="Image 30"/>
+            <wp:cNvGraphicFramePr>
+              <a:graphicFrameLocks xmlns:a="http://schemas.openxmlformats.org/drawingml/2006/main" noChangeAspect="1"/>
+            </wp:cNvGraphicFramePr>
+            <a:graphic xmlns:a="http://schemas.openxmlformats.org/drawingml/2006/main">
+              <a:graphicData uri="http://schemas.openxmlformats.org/drawingml/2006/picture">
+                <pic:pic xmlns:pic="http://schemas.openxmlformats.org/drawingml/2006/picture">
+                  <pic:nvPicPr>
+                    <pic:cNvPr id="1" name=""/>
+                    <pic:cNvPicPr/>
+                  </pic:nvPicPr>
+                  <pic:blipFill>
+                    <a:blip r:embed="rId53"/>
+                    <a:stretch>
+                      <a:fillRect/>
+                    </a:stretch>
+                  </pic:blipFill>
+                  <pic:spPr>
+                    <a:xfrm>
+                      <a:off x="0" y="0"/>
+                      <a:ext cx="5759450" cy="3521710"/>
+                    </a:xfrm>
+                    <a:prstGeom prst="rect">
+                      <a:avLst/>
+                    </a:prstGeom>
+                  </pic:spPr>
+                </pic:pic>
+              </a:graphicData>
+            </a:graphic>
+          </wp:inline>
+        </w:drawing>
+      </w:r>
+    </w:p>
+    <w:p/>
+    <w:p/>
+    <w:p/>
+    <w:p/>
+    <w:p/>
+    <w:p>
+      <w:r>
+        <w:t>Annexe n°</w:t>
+      </w:r>
+    </w:p>
+    <w:p>
+      <w:r>
+        <w:rPr>
+          <w:noProof/>
+        </w:rPr>
+        <w:drawing>
+          <wp:inline distT="0" distB="0" distL="0" distR="0" wp14:anchorId="189973E2" wp14:editId="0B7513E3">
+            <wp:extent cx="5759450" cy="2327275"/>
+            <wp:effectExtent l="0" t="0" r="0" b="0"/>
+            <wp:docPr id="32" name="Image 32"/>
+            <wp:cNvGraphicFramePr>
+              <a:graphicFrameLocks xmlns:a="http://schemas.openxmlformats.org/drawingml/2006/main" noChangeAspect="1"/>
+            </wp:cNvGraphicFramePr>
+            <a:graphic xmlns:a="http://schemas.openxmlformats.org/drawingml/2006/main">
+              <a:graphicData uri="http://schemas.openxmlformats.org/drawingml/2006/picture">
+                <pic:pic xmlns:pic="http://schemas.openxmlformats.org/drawingml/2006/picture">
+                  <pic:nvPicPr>
+                    <pic:cNvPr id="1" name=""/>
+                    <pic:cNvPicPr/>
+                  </pic:nvPicPr>
+                  <pic:blipFill>
+                    <a:blip r:embed="rId54"/>
+                    <a:stretch>
+                      <a:fillRect/>
+                    </a:stretch>
+                  </pic:blipFill>
+                  <pic:spPr>
+                    <a:xfrm>
+                      <a:off x="0" y="0"/>
+                      <a:ext cx="5759450" cy="2327275"/>
+                    </a:xfrm>
+                    <a:prstGeom prst="rect">
+                      <a:avLst/>
+                    </a:prstGeom>
+                  </pic:spPr>
+                </pic:pic>
+              </a:graphicData>
+            </a:graphic>
+          </wp:inline>
+        </w:drawing>
+      </w:r>
+    </w:p>
+    <w:p/>
+    <w:p/>
+    <w:p>
+      <w:r>
+        <w:t>Annexe n°</w:t>
+      </w:r>
+    </w:p>
+    <w:p>
+      <w:r>
+        <w:rPr>
+          <w:noProof/>
+        </w:rPr>
+        <w:drawing>
+          <wp:inline distT="0" distB="0" distL="0" distR="0" wp14:anchorId="5275BBCF" wp14:editId="4107D9FB">
+            <wp:extent cx="5759450" cy="2341245"/>
+            <wp:effectExtent l="0" t="0" r="0" b="1905"/>
+            <wp:docPr id="31" name="Image 31"/>
+            <wp:cNvGraphicFramePr>
+              <a:graphicFrameLocks xmlns:a="http://schemas.openxmlformats.org/drawingml/2006/main" noChangeAspect="1"/>
+            </wp:cNvGraphicFramePr>
+            <a:graphic xmlns:a="http://schemas.openxmlformats.org/drawingml/2006/main">
+              <a:graphicData uri="http://schemas.openxmlformats.org/drawingml/2006/picture">
+                <pic:pic xmlns:pic="http://schemas.openxmlformats.org/drawingml/2006/picture">
+                  <pic:nvPicPr>
+                    <pic:cNvPr id="1" name=""/>
+                    <pic:cNvPicPr/>
+                  </pic:nvPicPr>
+                  <pic:blipFill>
+                    <a:blip r:embed="rId55"/>
+                    <a:stretch>
+                      <a:fillRect/>
+                    </a:stretch>
+                  </pic:blipFill>
+                  <pic:spPr>
+                    <a:xfrm>
+                      <a:off x="0" y="0"/>
+                      <a:ext cx="5759450" cy="2341245"/>
                     </a:xfrm>
                     <a:prstGeom prst="rect">
                       <a:avLst/>

</xml_diff>